<commit_message>
Graph Size and Annotation
</commit_message>
<xml_diff>
--- a/Inesfly_Paint_Bed_Bug_Trial/Pesticide_Detection/ReadMe_PesticideDetection.docx
+++ b/Inesfly_Paint_Bed_Bug_Trial/Pesticide_Detection/ReadMe_PesticideDetection.docx
@@ -1,6 +1,6 @@
 
 <file path=word/document.xml><?xml version="1.0" encoding="utf-8"?>
-<w:document xmlns:wpc="http://schemas.microsoft.com/office/word/2010/wordprocessingCanvas" xmlns:mc="http://schemas.openxmlformats.org/markup-compatibility/2006" xmlns:o="urn:schemas-microsoft-com:office:office" xmlns:r="http://schemas.openxmlformats.org/officeDocument/2006/relationships" xmlns:m="http://schemas.openxmlformats.org/officeDocument/2006/math" xmlns:v="urn:schemas-microsoft-com:vml" xmlns:wp14="http://schemas.microsoft.com/office/word/2010/wordprocessingDrawing" xmlns:wp="http://schemas.openxmlformats.org/drawingml/2006/wordprocessingDrawing" xmlns:w10="urn:schemas-microsoft-com:office:word" xmlns:w="http://schemas.openxmlformats.org/wordprocessingml/2006/main" xmlns:w14="http://schemas.microsoft.com/office/word/2010/wordml" xmlns:wpg="http://schemas.microsoft.com/office/word/2010/wordprocessingGroup" xmlns:wpi="http://schemas.microsoft.com/office/word/2010/wordprocessingInk" xmlns:wne="http://schemas.microsoft.com/office/word/2006/wordml" xmlns:wps="http://schemas.microsoft.com/office/word/2010/wordprocessingShape" mc:Ignorable="w14 wp14">
+<w:document xmlns:wpc="http://schemas.microsoft.com/office/word/2010/wordprocessingCanvas" xmlns:mo="http://schemas.microsoft.com/office/mac/office/2008/main" xmlns:mc="http://schemas.openxmlformats.org/markup-compatibility/2006" xmlns:mv="urn:schemas-microsoft-com:mac:vml" xmlns:o="urn:schemas-microsoft-com:office:office" xmlns:r="http://schemas.openxmlformats.org/officeDocument/2006/relationships" xmlns:m="http://schemas.openxmlformats.org/officeDocument/2006/math" xmlns:v="urn:schemas-microsoft-com:vml" xmlns:wp14="http://schemas.microsoft.com/office/word/2010/wordprocessingDrawing" xmlns:wp="http://schemas.openxmlformats.org/drawingml/2006/wordprocessingDrawing" xmlns:w10="urn:schemas-microsoft-com:office:word" xmlns:w="http://schemas.openxmlformats.org/wordprocessingml/2006/main" xmlns:w14="http://schemas.microsoft.com/office/word/2010/wordml" xmlns:wpg="http://schemas.microsoft.com/office/word/2010/wordprocessingGroup" xmlns:wpi="http://schemas.microsoft.com/office/word/2010/wordprocessingInk" xmlns:wne="http://schemas.microsoft.com/office/word/2006/wordml" xmlns:wps="http://schemas.microsoft.com/office/word/2010/wordprocessingShape" mc:Ignorable="w14 wp14">
   <w:body>
     <w:p>
       <w:r>
@@ -347,27 +347,63 @@
       <w:r>
         <w:t>R</w:t>
       </w:r>
+      <w:r>
+        <w:t xml:space="preserve">esult” is </w:t>
+      </w:r>
+      <w:proofErr w:type="spellStart"/>
+      <w:r>
+        <w:t>PTray</w:t>
+      </w:r>
+      <w:proofErr w:type="spellEnd"/>
+      <w:r>
+        <w:t xml:space="preserve"> and </w:t>
+      </w:r>
+      <w:proofErr w:type="spellStart"/>
+      <w:r>
+        <w:t>Treat_Quad</w:t>
+      </w:r>
+      <w:proofErr w:type="spellEnd"/>
+      <w:r>
+        <w:t xml:space="preserve"> pasted together. Can be used to create contingency table.</w:t>
+      </w:r>
+    </w:p>
+    <w:p>
+      <w:pPr>
+        <w:pStyle w:val="ListParagraph"/>
+        <w:numPr>
+          <w:ilvl w:val="0"/>
+          <w:numId w:val="1"/>
+        </w:numPr>
+      </w:pPr>
+      <w:r>
+        <w:t>Visual Aids in analyzing data</w:t>
+      </w:r>
+    </w:p>
+    <w:p>
+      <w:pPr>
+        <w:pStyle w:val="ListParagraph"/>
+        <w:numPr>
+          <w:ilvl w:val="1"/>
+          <w:numId w:val="1"/>
+        </w:numPr>
+      </w:pPr>
+      <w:r>
+        <w:t>Experiment set up</w:t>
+      </w:r>
+    </w:p>
+    <w:p>
+      <w:pPr>
+        <w:pStyle w:val="ListParagraph"/>
+        <w:numPr>
+          <w:ilvl w:val="1"/>
+          <w:numId w:val="1"/>
+        </w:numPr>
+      </w:pPr>
+      <w:r>
+        <w:t>Orientation and determining quadrants</w:t>
+      </w:r>
       <w:bookmarkStart w:id="0" w:name="_GoBack"/>
       <w:bookmarkEnd w:id="0"/>
-      <w:r>
-        <w:t xml:space="preserve">esult” is </w:t>
-      </w:r>
-      <w:proofErr w:type="spellStart"/>
-      <w:r>
-        <w:t>PTray</w:t>
-      </w:r>
-      <w:proofErr w:type="spellEnd"/>
-      <w:r>
-        <w:t xml:space="preserve"> and </w:t>
-      </w:r>
-      <w:proofErr w:type="spellStart"/>
-      <w:r>
-        <w:t>Treat_Quad</w:t>
-      </w:r>
-      <w:proofErr w:type="spellEnd"/>
-      <w:r>
-        <w:t xml:space="preserve"> pasted together. Can be used to create contingency table.</w:t>
-      </w:r>
     </w:p>
     <w:sectPr>
       <w:pgSz w:w="12240" w:h="15840"/>
@@ -380,7 +416,7 @@
 </file>
 
 <file path=word/numbering.xml><?xml version="1.0" encoding="utf-8"?>
-<w:numbering xmlns:wpc="http://schemas.microsoft.com/office/word/2010/wordprocessingCanvas" xmlns:mc="http://schemas.openxmlformats.org/markup-compatibility/2006" xmlns:o="urn:schemas-microsoft-com:office:office" xmlns:r="http://schemas.openxmlformats.org/officeDocument/2006/relationships" xmlns:m="http://schemas.openxmlformats.org/officeDocument/2006/math" xmlns:v="urn:schemas-microsoft-com:vml" xmlns:wp14="http://schemas.microsoft.com/office/word/2010/wordprocessingDrawing" xmlns:wp="http://schemas.openxmlformats.org/drawingml/2006/wordprocessingDrawing" xmlns:w10="urn:schemas-microsoft-com:office:word" xmlns:w="http://schemas.openxmlformats.org/wordprocessingml/2006/main" xmlns:w14="http://schemas.microsoft.com/office/word/2010/wordml" xmlns:wpg="http://schemas.microsoft.com/office/word/2010/wordprocessingGroup" xmlns:wpi="http://schemas.microsoft.com/office/word/2010/wordprocessingInk" xmlns:wne="http://schemas.microsoft.com/office/word/2006/wordml" xmlns:wps="http://schemas.microsoft.com/office/word/2010/wordprocessingShape" mc:Ignorable="w14 wp14">
+<w:numbering xmlns:wpc="http://schemas.microsoft.com/office/word/2010/wordprocessingCanvas" xmlns:mo="http://schemas.microsoft.com/office/mac/office/2008/main" xmlns:mc="http://schemas.openxmlformats.org/markup-compatibility/2006" xmlns:mv="urn:schemas-microsoft-com:mac:vml" xmlns:o="urn:schemas-microsoft-com:office:office" xmlns:r="http://schemas.openxmlformats.org/officeDocument/2006/relationships" xmlns:m="http://schemas.openxmlformats.org/officeDocument/2006/math" xmlns:v="urn:schemas-microsoft-com:vml" xmlns:wp14="http://schemas.microsoft.com/office/word/2010/wordprocessingDrawing" xmlns:wp="http://schemas.openxmlformats.org/drawingml/2006/wordprocessingDrawing" xmlns:w10="urn:schemas-microsoft-com:office:word" xmlns:w="http://schemas.openxmlformats.org/wordprocessingml/2006/main" xmlns:w14="http://schemas.microsoft.com/office/word/2010/wordml" xmlns:wpg="http://schemas.microsoft.com/office/word/2010/wordprocessingGroup" xmlns:wpi="http://schemas.microsoft.com/office/word/2010/wordprocessingInk" xmlns:wne="http://schemas.microsoft.com/office/word/2006/wordml" xmlns:wps="http://schemas.microsoft.com/office/word/2010/wordprocessingShape" mc:Ignorable="w14 wp14">
   <w:abstractNum w:abstractNumId="0">
     <w:nsid w:val="1D19019E"/>
     <w:multiLevelType w:val="hybridMultilevel"/>
@@ -585,7 +621,7 @@
       </w:pPr>
     </w:pPrDefault>
   </w:docDefaults>
-  <w:latentStyles w:defLockedState="0" w:defUIPriority="99" w:defSemiHidden="1" w:defUnhideWhenUsed="1" w:defQFormat="0" w:count="267">
+  <w:latentStyles w:defLockedState="0" w:defUIPriority="99" w:defSemiHidden="1" w:defUnhideWhenUsed="1" w:defQFormat="0" w:count="276">
     <w:lsdException w:name="Normal" w:semiHidden="0" w:uiPriority="0" w:unhideWhenUsed="0" w:qFormat="1"/>
     <w:lsdException w:name="heading 1" w:semiHidden="0" w:uiPriority="9" w:unhideWhenUsed="0" w:qFormat="1"/>
     <w:lsdException w:name="heading 2" w:uiPriority="9" w:qFormat="1"/>
@@ -770,7 +806,7 @@
 </file>
 
 <file path=word/stylesWithEffects.xml><?xml version="1.0" encoding="utf-8"?>
-<w:styles xmlns:wpc="http://schemas.microsoft.com/office/word/2010/wordprocessingCanvas" xmlns:mc="http://schemas.openxmlformats.org/markup-compatibility/2006" xmlns:o="urn:schemas-microsoft-com:office:office" xmlns:r="http://schemas.openxmlformats.org/officeDocument/2006/relationships" xmlns:m="http://schemas.openxmlformats.org/officeDocument/2006/math" xmlns:v="urn:schemas-microsoft-com:vml" xmlns:wp14="http://schemas.microsoft.com/office/word/2010/wordprocessingDrawing" xmlns:wp="http://schemas.openxmlformats.org/drawingml/2006/wordprocessingDrawing" xmlns:w10="urn:schemas-microsoft-com:office:word" xmlns:w="http://schemas.openxmlformats.org/wordprocessingml/2006/main" xmlns:w14="http://schemas.microsoft.com/office/word/2010/wordml" xmlns:wpg="http://schemas.microsoft.com/office/word/2010/wordprocessingGroup" xmlns:wpi="http://schemas.microsoft.com/office/word/2010/wordprocessingInk" xmlns:wne="http://schemas.microsoft.com/office/word/2006/wordml" xmlns:wps="http://schemas.microsoft.com/office/word/2010/wordprocessingShape" mc:Ignorable="w14 wp14">
+<w:styles xmlns:wpc="http://schemas.microsoft.com/office/word/2010/wordprocessingCanvas" xmlns:mo="http://schemas.microsoft.com/office/mac/office/2008/main" xmlns:mc="http://schemas.openxmlformats.org/markup-compatibility/2006" xmlns:mv="urn:schemas-microsoft-com:mac:vml" xmlns:o="urn:schemas-microsoft-com:office:office" xmlns:r="http://schemas.openxmlformats.org/officeDocument/2006/relationships" xmlns:m="http://schemas.openxmlformats.org/officeDocument/2006/math" xmlns:v="urn:schemas-microsoft-com:vml" xmlns:wp14="http://schemas.microsoft.com/office/word/2010/wordprocessingDrawing" xmlns:wp="http://schemas.openxmlformats.org/drawingml/2006/wordprocessingDrawing" xmlns:w10="urn:schemas-microsoft-com:office:word" xmlns:w="http://schemas.openxmlformats.org/wordprocessingml/2006/main" xmlns:w14="http://schemas.microsoft.com/office/word/2010/wordml" xmlns:wpg="http://schemas.microsoft.com/office/word/2010/wordprocessingGroup" xmlns:wpi="http://schemas.microsoft.com/office/word/2010/wordprocessingInk" xmlns:wne="http://schemas.microsoft.com/office/word/2006/wordml" xmlns:wps="http://schemas.microsoft.com/office/word/2010/wordprocessingShape" mc:Ignorable="w14 wp14">
   <w:docDefaults>
     <w:rPrDefault>
       <w:rPr>
@@ -786,7 +822,7 @@
       </w:pPr>
     </w:pPrDefault>
   </w:docDefaults>
-  <w:latentStyles w:defLockedState="0" w:defUIPriority="99" w:defSemiHidden="1" w:defUnhideWhenUsed="1" w:defQFormat="0" w:count="267">
+  <w:latentStyles w:defLockedState="0" w:defUIPriority="99" w:defSemiHidden="1" w:defUnhideWhenUsed="1" w:defQFormat="0" w:count="276">
     <w:lsdException w:name="Normal" w:semiHidden="0" w:uiPriority="0" w:unhideWhenUsed="0" w:qFormat="1"/>
     <w:lsdException w:name="heading 1" w:semiHidden="0" w:uiPriority="9" w:unhideWhenUsed="0" w:qFormat="1"/>
     <w:lsdException w:name="heading 2" w:uiPriority="9" w:qFormat="1"/>

</xml_diff>

<commit_message>
Graph size, correct background
</commit_message>
<xml_diff>
--- a/Inesfly_Paint_Bed_Bug_Trial/Pesticide_Detection/ReadMe_PesticideDetection.docx
+++ b/Inesfly_Paint_Bed_Bug_Trial/Pesticide_Detection/ReadMe_PesticideDetection.docx
@@ -185,19 +185,47 @@
           <w:ilvl w:val="2"/>
           <w:numId w:val="1"/>
         </w:numPr>
-      </w:pPr>
-      <w:r>
+        <w:rPr>
+          <w:strike/>
+        </w:rPr>
+      </w:pPr>
+      <w:bookmarkStart w:id="0" w:name="_GoBack"/>
+      <w:r>
+        <w:rPr>
+          <w:strike/>
+        </w:rPr>
         <w:t>“</w:t>
       </w:r>
       <w:proofErr w:type="spellStart"/>
       <w:r>
+        <w:rPr>
+          <w:strike/>
+        </w:rPr>
         <w:t>DishID</w:t>
       </w:r>
       <w:proofErr w:type="spellEnd"/>
       <w:r>
-        <w:t>” is the number written on the dish (underside). Dishes 1-6 have pesticide. 7-12 are controls.</w:t>
-      </w:r>
-    </w:p>
+        <w:rPr>
+          <w:strike/>
+        </w:rPr>
+        <w:t xml:space="preserve">” is the number written on the dish (underside). Dishes 1-6 have pesticide. 7-12 </w:t>
+      </w:r>
+      <w:proofErr w:type="gramStart"/>
+      <w:r>
+        <w:rPr>
+          <w:strike/>
+        </w:rPr>
+        <w:t>are</w:t>
+      </w:r>
+      <w:proofErr w:type="gramEnd"/>
+      <w:r>
+        <w:rPr>
+          <w:strike/>
+        </w:rPr>
+        <w:t xml:space="preserve"> controls.</w:t>
+      </w:r>
+    </w:p>
+    <w:bookmarkEnd w:id="0"/>
     <w:p>
       <w:pPr>
         <w:pStyle w:val="ListParagraph"/>
@@ -402,8 +430,6 @@
       <w:r>
         <w:t>Orientation and determining quadrants</w:t>
       </w:r>
-      <w:bookmarkStart w:id="0" w:name="_GoBack"/>
-      <w:bookmarkEnd w:id="0"/>
     </w:p>
     <w:sectPr>
       <w:pgSz w:w="12240" w:h="15840"/>

</xml_diff>